<commit_message>
initial push for handoff. changed src to hlsstack. updated README.md. still working on tb_vor_linreg.ipynb
</commit_message>
<xml_diff>
--- a/tb_vor_linreg_summary.docx
+++ b/tb_vor_linreg_summary.docx
@@ -66,6 +66,142 @@
           <w:numId w:val="1"/>
         </w:numPr>
       </w:pPr>
+      <w:r>
+        <w:t>Low and High needed</w:t>
+      </w:r>
+    </w:p>
+    <w:p>
+      <w:pPr>
+        <w:pStyle w:val="ListParagraph"/>
+        <w:numPr>
+          <w:ilvl w:val="1"/>
+          <w:numId w:val="1"/>
+        </w:numPr>
+      </w:pPr>
+      <w:r>
+        <w:t>No interaction</w:t>
+      </w:r>
+    </w:p>
+    <w:p>
+      <w:pPr>
+        <w:pStyle w:val="ListParagraph"/>
+        <w:numPr>
+          <w:ilvl w:val="0"/>
+          <w:numId w:val="1"/>
+        </w:numPr>
+      </w:pPr>
+      <w:r>
+        <w:t xml:space="preserve">Adding precipitation slightly improves </w:t>
+      </w:r>
+      <w:proofErr w:type="gramStart"/>
+      <w:r>
+        <w:t>model</w:t>
+      </w:r>
+      <w:proofErr w:type="gramEnd"/>
+    </w:p>
+    <w:p>
+      <w:pPr>
+        <w:pStyle w:val="ListParagraph"/>
+        <w:numPr>
+          <w:ilvl w:val="1"/>
+          <w:numId w:val="1"/>
+        </w:numPr>
+      </w:pPr>
+      <w:r>
+        <w:t>Must be binned (continuous variable doesn’t change model much)</w:t>
+      </w:r>
+    </w:p>
+    <w:p>
+      <w:pPr>
+        <w:pStyle w:val="ListParagraph"/>
+        <w:numPr>
+          <w:ilvl w:val="1"/>
+          <w:numId w:val="1"/>
+        </w:numPr>
+      </w:pPr>
+      <w:r>
+        <w:t>No interaction</w:t>
+      </w:r>
+    </w:p>
+    <w:p>
+      <w:pPr>
+        <w:pStyle w:val="ListParagraph"/>
+        <w:numPr>
+          <w:ilvl w:val="1"/>
+          <w:numId w:val="1"/>
+        </w:numPr>
+      </w:pPr>
+      <w:r>
+        <w:t xml:space="preserve">Cumulative (last water year + up to current Jun-1) seems best, but has some odd results for </w:t>
+      </w:r>
+      <w:proofErr w:type="gramStart"/>
+      <w:r>
+        <w:t>2021</w:t>
+      </w:r>
+      <w:proofErr w:type="gramEnd"/>
+    </w:p>
+    <w:p>
+      <w:pPr>
+        <w:pStyle w:val="ListParagraph"/>
+        <w:numPr>
+          <w:ilvl w:val="1"/>
+          <w:numId w:val="1"/>
+        </w:numPr>
+      </w:pPr>
+      <w:r>
+        <w:t xml:space="preserve">Current seems better than </w:t>
+      </w:r>
+      <w:proofErr w:type="gramStart"/>
+      <w:r>
+        <w:t>lagged</w:t>
+      </w:r>
+      <w:proofErr w:type="gramEnd"/>
+    </w:p>
+    <w:p>
+      <w:pPr>
+        <w:pStyle w:val="ListParagraph"/>
+        <w:numPr>
+          <w:ilvl w:val="0"/>
+          <w:numId w:val="1"/>
+        </w:numPr>
+      </w:pPr>
+      <w:r>
+        <w:t xml:space="preserve">Something going on between </w:t>
+      </w:r>
+      <w:proofErr w:type="gramStart"/>
+      <w:r>
+        <w:t>projects</w:t>
+      </w:r>
+      <w:proofErr w:type="gramEnd"/>
+    </w:p>
+    <w:p>
+      <w:pPr>
+        <w:pStyle w:val="ListParagraph"/>
+        <w:numPr>
+          <w:ilvl w:val="1"/>
+          <w:numId w:val="1"/>
+        </w:numPr>
+      </w:pPr>
+      <w:r>
+        <w:t xml:space="preserve">Appears to be spatial based on </w:t>
+      </w:r>
+      <w:r>
+        <w:t xml:space="preserve">site </w:t>
+      </w:r>
+      <w:proofErr w:type="gramStart"/>
+      <w:r>
+        <w:t>locations</w:t>
+      </w:r>
+      <w:proofErr w:type="gramEnd"/>
+    </w:p>
+    <w:p>
+      <w:pPr>
+        <w:pStyle w:val="ListParagraph"/>
+        <w:numPr>
+          <w:ilvl w:val="1"/>
+          <w:numId w:val="1"/>
+        </w:numPr>
+      </w:pPr>
     </w:p>
     <w:p/>
     <w:p>
@@ -507,6 +643,7 @@
       <w:proofErr w:type="spellStart"/>
       <w:proofErr w:type="gramStart"/>
       <w:r>
+        <w:lastRenderedPageBreak/>
         <w:t>np.power</w:t>
       </w:r>
       <w:proofErr w:type="spellEnd"/>
@@ -533,22 +670,6 @@
       <w:proofErr w:type="spellStart"/>
       <w:r>
         <w:t>Low_cm</w:t>
-      </w:r>
-      <w:proofErr w:type="spellEnd"/>
-      <w:r>
-        <w:t xml:space="preserve">, 0.5) + </w:t>
-      </w:r>
-      <w:proofErr w:type="spellStart"/>
-      <w:r>
-        <w:t>np.power</w:t>
-      </w:r>
-      <w:proofErr w:type="spellEnd"/>
-      <w:r>
-        <w:t>(</w:t>
-      </w:r>
-      <w:proofErr w:type="spellStart"/>
-      <w:r>
-        <w:t>High_cm</w:t>
       </w:r>
       <w:proofErr w:type="spellEnd"/>
       <w:r>
@@ -1704,6 +1825,58 @@
           </wp:inline>
         </w:drawing>
       </w:r>
+    </w:p>
+    <w:p>
+      <w:pPr>
+        <w:rPr>
+          <w:b/>
+          <w:bCs/>
+        </w:rPr>
+      </w:pPr>
+    </w:p>
+    <w:p>
+      <w:r>
+        <w:t>Single value vs pixel for PRISM</w:t>
+      </w:r>
+    </w:p>
+    <w:p>
+      <w:pPr>
+        <w:rPr>
+          <w:b/>
+          <w:bCs/>
+        </w:rPr>
+      </w:pPr>
+      <w:r>
+        <w:rPr>
+          <w:b/>
+          <w:bCs/>
+        </w:rPr>
+        <w:t xml:space="preserve">MLRA58B or 5 county area (in </w:t>
+      </w:r>
+      <w:proofErr w:type="spellStart"/>
+      <w:r>
+        <w:rPr>
+          <w:b/>
+          <w:bCs/>
+        </w:rPr>
+        <w:t>THunderBasin</w:t>
+      </w:r>
+      <w:proofErr w:type="spellEnd"/>
+      <w:r>
+        <w:rPr>
+          <w:b/>
+          <w:bCs/>
+        </w:rPr>
+        <w:t xml:space="preserve"> SSURGO)</w:t>
+      </w:r>
+    </w:p>
+    <w:p>
+      <w:pPr>
+        <w:rPr>
+          <w:b/>
+          <w:bCs/>
+        </w:rPr>
+      </w:pPr>
     </w:p>
     <w:sectPr>
       <w:pgSz w:w="12240" w:h="15840"/>

</xml_diff>